<commit_message>
correction save data optuna sur trainer + simu
</commit_message>
<xml_diff>
--- a/Biblio/SOTA.docx
+++ b/Biblio/SOTA.docx
@@ -508,6 +508,106 @@
       </w:r>
       <w:r>
         <w:t xml:space="preserve"> Elles seront implémentées à titre de comparaison.</w:t>
+      </w:r>
+    </w:p>
+    <w:p>
+      <w:r>
+        <w:br w:type="page"/>
+      </w:r>
+    </w:p>
+    <w:p>
+      <w:r>
+        <w:lastRenderedPageBreak/>
+        <w:t>Pour une thèse, possibilité d’une contribution sur l’état de l’art. type revue.</w:t>
+      </w:r>
+    </w:p>
+    <w:p>
+      <w:r>
+        <w:t>Mettre en place des outils, des approches qui ne sont pas mes contributions mais qui sont utilisés dans mes chapitres de contributions.</w:t>
+      </w:r>
+    </w:p>
+    <w:p>
+      <w:r>
+        <w:t>Il faut pondérer ce qui sert dans mes approches.</w:t>
+      </w:r>
+    </w:p>
+    <w:p>
+      <w:r>
+        <w:t>Peut être sur plusieurs plans, peut être sur plusieurs chapitres (ex) :</w:t>
+      </w:r>
+    </w:p>
+    <w:p>
+      <w:pPr>
+        <w:pStyle w:val="Paragraphedeliste"/>
+        <w:numPr>
+          <w:ilvl w:val="0"/>
+          <w:numId w:val="2"/>
+        </w:numPr>
+      </w:pPr>
+      <w:r>
+        <w:t>Chap guerre élec, jumeau numérique, difficultés</w:t>
+      </w:r>
+    </w:p>
+    <w:p>
+      <w:pPr>
+        <w:pStyle w:val="Paragraphedeliste"/>
+        <w:numPr>
+          <w:ilvl w:val="0"/>
+          <w:numId w:val="2"/>
+        </w:numPr>
+      </w:pPr>
+      <w:r>
+        <w:t>Chap méthodologique, aspect IA et pourquoi pas aspect déterministe et programmation classique (permet de démontrer que le problème est compliqué)</w:t>
+      </w:r>
+      <w:r>
+        <w:t>, permet de montrer les ficelles sur lesquelles on peut tirer (sans qu’on les ait utilisées)</w:t>
+      </w:r>
+    </w:p>
+    <w:p>
+      <w:r>
+        <w:t>Bien comprendre la différence entre SOTA (ficelles disponibles) et Contributions (ficelles utilisées + résultats)</w:t>
+      </w:r>
+    </w:p>
+    <w:p/>
+    <w:p>
+      <w:r>
+        <w:t>3 chapitres :</w:t>
+      </w:r>
+    </w:p>
+    <w:p>
+      <w:pPr>
+        <w:pStyle w:val="Paragraphedeliste"/>
+        <w:numPr>
+          <w:ilvl w:val="0"/>
+          <w:numId w:val="3"/>
+        </w:numPr>
+      </w:pPr>
+      <w:r>
+        <w:t>Présentation du problème</w:t>
+      </w:r>
+    </w:p>
+    <w:p>
+      <w:pPr>
+        <w:pStyle w:val="Paragraphedeliste"/>
+        <w:numPr>
+          <w:ilvl w:val="0"/>
+          <w:numId w:val="3"/>
+        </w:numPr>
+      </w:pPr>
+      <w:r>
+        <w:t>Présentation focale large (RRN, Transformer, CNN, ect)</w:t>
+      </w:r>
+    </w:p>
+    <w:p>
+      <w:pPr>
+        <w:pStyle w:val="Paragraphedeliste"/>
+        <w:numPr>
+          <w:ilvl w:val="0"/>
+          <w:numId w:val="3"/>
+        </w:numPr>
+      </w:pPr>
+      <w:r>
+        <w:t>Présentation zoom (méthode ciblée pour amélioration)</w:t>
       </w:r>
     </w:p>
     <w:sectPr>
@@ -523,6 +623,119 @@
 <file path=word/numbering.xml><?xml version="1.0" encoding="utf-8"?>
 <w:numbering xmlns:wpc="http://schemas.microsoft.com/office/word/2010/wordprocessingCanvas" xmlns:cx="http://schemas.microsoft.com/office/drawing/2014/chartex" xmlns:cx1="http://schemas.microsoft.com/office/drawing/2015/9/8/chartex" xmlns:cx2="http://schemas.microsoft.com/office/drawing/2015/10/21/chartex" xmlns:cx3="http://schemas.microsoft.com/office/drawing/2016/5/9/chartex" xmlns:cx4="http://schemas.microsoft.com/office/drawing/2016/5/10/chartex" xmlns:cx5="http://schemas.microsoft.com/office/drawing/2016/5/11/chartex" xmlns:cx6="http://schemas.microsoft.com/office/drawing/2016/5/12/chartex" xmlns:cx7="http://schemas.microsoft.com/office/drawing/2016/5/13/chartex" xmlns:cx8="http://schemas.microsoft.com/office/drawing/2016/5/14/chartex" xmlns:mc="http://schemas.openxmlformats.org/markup-compatibility/2006" xmlns:aink="http://schemas.microsoft.com/office/drawing/2016/ink" xmlns:am3d="http://schemas.microsoft.com/office/drawing/2017/model3d" xmlns:o="urn:schemas-microsoft-com:office:office" xmlns:oel="http://schemas.microsoft.com/office/2019/extlst" xmlns:r="http://schemas.openxmlformats.org/officeDocument/2006/relationships" xmlns:m="http://schemas.openxmlformats.org/officeDocument/2006/math" xmlns:v="urn:schemas-microsoft-com:vml" xmlns:wp14="http://schemas.microsoft.com/office/word/2010/wordprocessingDrawing" xmlns:wp="http://schemas.openxmlformats.org/drawingml/2006/wordprocessingDrawing" xmlns:w10="urn:schemas-microsoft-com:office:word" xmlns:w="http://schemas.openxmlformats.org/wordprocessingml/2006/main" xmlns:w14="http://schemas.microsoft.com/office/word/2010/wordml" xmlns:w15="http://schemas.microsoft.com/office/word/2012/wordml" xmlns:w16cex="http://schemas.microsoft.com/office/word/2018/wordml/cex" xmlns:w16cid="http://schemas.microsoft.com/office/word/2016/wordml/cid" xmlns:w16="http://schemas.microsoft.com/office/word/2018/wordml" xmlns:w16du="http://schemas.microsoft.com/office/word/2023/wordml/word16du" xmlns:w16sdtdh="http://schemas.microsoft.com/office/word/2020/wordml/sdtdatahash" xmlns:w16sdtfl="http://schemas.microsoft.com/office/word/2024/wordml/sdtformatlock" xmlns:w16se="http://schemas.microsoft.com/office/word/2015/wordml/symex" xmlns:wpg="http://schemas.microsoft.com/office/word/2010/wordprocessingGroup" xmlns:wpi="http://schemas.microsoft.com/office/word/2010/wordprocessingInk" xmlns:wne="http://schemas.microsoft.com/office/word/2006/wordml" xmlns:wps="http://schemas.microsoft.com/office/word/2010/wordprocessingShape" mc:Ignorable="w14 w15 w16se w16cid w16 w16cex w16sdtdh w16sdtfl w16du wp14">
   <w:abstractNum w:abstractNumId="0" w15:restartNumberingAfterBreak="0">
+    <w:nsid w:val="2F840F9B"/>
+    <w:multiLevelType w:val="hybridMultilevel"/>
+    <w:tmpl w:val="B3A2BFB8"/>
+    <w:lvl w:ilvl="0" w:tplc="040C0001">
+      <w:start w:val="1"/>
+      <w:numFmt w:val="bullet"/>
+      <w:lvlText w:val=""/>
+      <w:lvlJc w:val="left"/>
+      <w:pPr>
+        <w:ind w:left="720" w:hanging="360"/>
+      </w:pPr>
+      <w:rPr>
+        <w:rFonts w:ascii="Symbol" w:hAnsi="Symbol" w:hint="default"/>
+      </w:rPr>
+    </w:lvl>
+    <w:lvl w:ilvl="1" w:tplc="040C0003" w:tentative="1">
+      <w:start w:val="1"/>
+      <w:numFmt w:val="bullet"/>
+      <w:lvlText w:val="o"/>
+      <w:lvlJc w:val="left"/>
+      <w:pPr>
+        <w:ind w:left="1440" w:hanging="360"/>
+      </w:pPr>
+      <w:rPr>
+        <w:rFonts w:ascii="Courier New" w:hAnsi="Courier New" w:cs="Courier New" w:hint="default"/>
+      </w:rPr>
+    </w:lvl>
+    <w:lvl w:ilvl="2" w:tplc="040C0005" w:tentative="1">
+      <w:start w:val="1"/>
+      <w:numFmt w:val="bullet"/>
+      <w:lvlText w:val=""/>
+      <w:lvlJc w:val="left"/>
+      <w:pPr>
+        <w:ind w:left="2160" w:hanging="360"/>
+      </w:pPr>
+      <w:rPr>
+        <w:rFonts w:ascii="Wingdings" w:hAnsi="Wingdings" w:hint="default"/>
+      </w:rPr>
+    </w:lvl>
+    <w:lvl w:ilvl="3" w:tplc="040C0001" w:tentative="1">
+      <w:start w:val="1"/>
+      <w:numFmt w:val="bullet"/>
+      <w:lvlText w:val=""/>
+      <w:lvlJc w:val="left"/>
+      <w:pPr>
+        <w:ind w:left="2880" w:hanging="360"/>
+      </w:pPr>
+      <w:rPr>
+        <w:rFonts w:ascii="Symbol" w:hAnsi="Symbol" w:hint="default"/>
+      </w:rPr>
+    </w:lvl>
+    <w:lvl w:ilvl="4" w:tplc="040C0003" w:tentative="1">
+      <w:start w:val="1"/>
+      <w:numFmt w:val="bullet"/>
+      <w:lvlText w:val="o"/>
+      <w:lvlJc w:val="left"/>
+      <w:pPr>
+        <w:ind w:left="3600" w:hanging="360"/>
+      </w:pPr>
+      <w:rPr>
+        <w:rFonts w:ascii="Courier New" w:hAnsi="Courier New" w:cs="Courier New" w:hint="default"/>
+      </w:rPr>
+    </w:lvl>
+    <w:lvl w:ilvl="5" w:tplc="040C0005" w:tentative="1">
+      <w:start w:val="1"/>
+      <w:numFmt w:val="bullet"/>
+      <w:lvlText w:val=""/>
+      <w:lvlJc w:val="left"/>
+      <w:pPr>
+        <w:ind w:left="4320" w:hanging="360"/>
+      </w:pPr>
+      <w:rPr>
+        <w:rFonts w:ascii="Wingdings" w:hAnsi="Wingdings" w:hint="default"/>
+      </w:rPr>
+    </w:lvl>
+    <w:lvl w:ilvl="6" w:tplc="040C0001" w:tentative="1">
+      <w:start w:val="1"/>
+      <w:numFmt w:val="bullet"/>
+      <w:lvlText w:val=""/>
+      <w:lvlJc w:val="left"/>
+      <w:pPr>
+        <w:ind w:left="5040" w:hanging="360"/>
+      </w:pPr>
+      <w:rPr>
+        <w:rFonts w:ascii="Symbol" w:hAnsi="Symbol" w:hint="default"/>
+      </w:rPr>
+    </w:lvl>
+    <w:lvl w:ilvl="7" w:tplc="040C0003" w:tentative="1">
+      <w:start w:val="1"/>
+      <w:numFmt w:val="bullet"/>
+      <w:lvlText w:val="o"/>
+      <w:lvlJc w:val="left"/>
+      <w:pPr>
+        <w:ind w:left="5760" w:hanging="360"/>
+      </w:pPr>
+      <w:rPr>
+        <w:rFonts w:ascii="Courier New" w:hAnsi="Courier New" w:cs="Courier New" w:hint="default"/>
+      </w:rPr>
+    </w:lvl>
+    <w:lvl w:ilvl="8" w:tplc="040C0005" w:tentative="1">
+      <w:start w:val="1"/>
+      <w:numFmt w:val="bullet"/>
+      <w:lvlText w:val=""/>
+      <w:lvlJc w:val="left"/>
+      <w:pPr>
+        <w:ind w:left="6480" w:hanging="360"/>
+      </w:pPr>
+      <w:rPr>
+        <w:rFonts w:ascii="Wingdings" w:hAnsi="Wingdings" w:hint="default"/>
+      </w:rPr>
+    </w:lvl>
+  </w:abstractNum>
+  <w:abstractNum w:abstractNumId="1" w15:restartNumberingAfterBreak="0">
     <w:nsid w:val="65681F61"/>
     <w:multiLevelType w:val="hybridMultilevel"/>
     <w:tmpl w:val="1EA0354A"/>
@@ -635,8 +848,127 @@
       </w:rPr>
     </w:lvl>
   </w:abstractNum>
+  <w:abstractNum w:abstractNumId="2" w15:restartNumberingAfterBreak="0">
+    <w:nsid w:val="7C9F29F8"/>
+    <w:multiLevelType w:val="hybridMultilevel"/>
+    <w:tmpl w:val="B3426EA8"/>
+    <w:lvl w:ilvl="0" w:tplc="040C0001">
+      <w:start w:val="1"/>
+      <w:numFmt w:val="bullet"/>
+      <w:lvlText w:val=""/>
+      <w:lvlJc w:val="left"/>
+      <w:pPr>
+        <w:ind w:left="720" w:hanging="360"/>
+      </w:pPr>
+      <w:rPr>
+        <w:rFonts w:ascii="Symbol" w:hAnsi="Symbol" w:hint="default"/>
+      </w:rPr>
+    </w:lvl>
+    <w:lvl w:ilvl="1" w:tplc="040C0003" w:tentative="1">
+      <w:start w:val="1"/>
+      <w:numFmt w:val="bullet"/>
+      <w:lvlText w:val="o"/>
+      <w:lvlJc w:val="left"/>
+      <w:pPr>
+        <w:ind w:left="1440" w:hanging="360"/>
+      </w:pPr>
+      <w:rPr>
+        <w:rFonts w:ascii="Courier New" w:hAnsi="Courier New" w:cs="Courier New" w:hint="default"/>
+      </w:rPr>
+    </w:lvl>
+    <w:lvl w:ilvl="2" w:tplc="040C0005" w:tentative="1">
+      <w:start w:val="1"/>
+      <w:numFmt w:val="bullet"/>
+      <w:lvlText w:val=""/>
+      <w:lvlJc w:val="left"/>
+      <w:pPr>
+        <w:ind w:left="2160" w:hanging="360"/>
+      </w:pPr>
+      <w:rPr>
+        <w:rFonts w:ascii="Wingdings" w:hAnsi="Wingdings" w:hint="default"/>
+      </w:rPr>
+    </w:lvl>
+    <w:lvl w:ilvl="3" w:tplc="040C0001" w:tentative="1">
+      <w:start w:val="1"/>
+      <w:numFmt w:val="bullet"/>
+      <w:lvlText w:val=""/>
+      <w:lvlJc w:val="left"/>
+      <w:pPr>
+        <w:ind w:left="2880" w:hanging="360"/>
+      </w:pPr>
+      <w:rPr>
+        <w:rFonts w:ascii="Symbol" w:hAnsi="Symbol" w:hint="default"/>
+      </w:rPr>
+    </w:lvl>
+    <w:lvl w:ilvl="4" w:tplc="040C0003" w:tentative="1">
+      <w:start w:val="1"/>
+      <w:numFmt w:val="bullet"/>
+      <w:lvlText w:val="o"/>
+      <w:lvlJc w:val="left"/>
+      <w:pPr>
+        <w:ind w:left="3600" w:hanging="360"/>
+      </w:pPr>
+      <w:rPr>
+        <w:rFonts w:ascii="Courier New" w:hAnsi="Courier New" w:cs="Courier New" w:hint="default"/>
+      </w:rPr>
+    </w:lvl>
+    <w:lvl w:ilvl="5" w:tplc="040C0005" w:tentative="1">
+      <w:start w:val="1"/>
+      <w:numFmt w:val="bullet"/>
+      <w:lvlText w:val=""/>
+      <w:lvlJc w:val="left"/>
+      <w:pPr>
+        <w:ind w:left="4320" w:hanging="360"/>
+      </w:pPr>
+      <w:rPr>
+        <w:rFonts w:ascii="Wingdings" w:hAnsi="Wingdings" w:hint="default"/>
+      </w:rPr>
+    </w:lvl>
+    <w:lvl w:ilvl="6" w:tplc="040C0001" w:tentative="1">
+      <w:start w:val="1"/>
+      <w:numFmt w:val="bullet"/>
+      <w:lvlText w:val=""/>
+      <w:lvlJc w:val="left"/>
+      <w:pPr>
+        <w:ind w:left="5040" w:hanging="360"/>
+      </w:pPr>
+      <w:rPr>
+        <w:rFonts w:ascii="Symbol" w:hAnsi="Symbol" w:hint="default"/>
+      </w:rPr>
+    </w:lvl>
+    <w:lvl w:ilvl="7" w:tplc="040C0003" w:tentative="1">
+      <w:start w:val="1"/>
+      <w:numFmt w:val="bullet"/>
+      <w:lvlText w:val="o"/>
+      <w:lvlJc w:val="left"/>
+      <w:pPr>
+        <w:ind w:left="5760" w:hanging="360"/>
+      </w:pPr>
+      <w:rPr>
+        <w:rFonts w:ascii="Courier New" w:hAnsi="Courier New" w:cs="Courier New" w:hint="default"/>
+      </w:rPr>
+    </w:lvl>
+    <w:lvl w:ilvl="8" w:tplc="040C0005" w:tentative="1">
+      <w:start w:val="1"/>
+      <w:numFmt w:val="bullet"/>
+      <w:lvlText w:val=""/>
+      <w:lvlJc w:val="left"/>
+      <w:pPr>
+        <w:ind w:left="6480" w:hanging="360"/>
+      </w:pPr>
+      <w:rPr>
+        <w:rFonts w:ascii="Wingdings" w:hAnsi="Wingdings" w:hint="default"/>
+      </w:rPr>
+    </w:lvl>
+  </w:abstractNum>
   <w:num w:numId="1" w16cid:durableId="289095389">
+    <w:abstractNumId w:val="1"/>
+  </w:num>
+  <w:num w:numId="2" w16cid:durableId="1933708299">
     <w:abstractNumId w:val="0"/>
+  </w:num>
+  <w:num w:numId="3" w16cid:durableId="2083287367">
+    <w:abstractNumId w:val="2"/>
   </w:num>
 </w:numbering>
 </file>

</xml_diff>